<commit_message>
🍱 Update some files
</commit_message>
<xml_diff>
--- a/abschlussaufgabe/01_zuerst_lesen_abschlussaufgabe.docx
+++ b/abschlussaufgabe/01_zuerst_lesen_abschlussaufgabe.docx
@@ -6,33 +6,24 @@
     <w:p>
       <w:pPr>
         <w:pageBreakBefore w:val="0"/>
-        <w:rPr>
-          <w:b w:val="1"/>
-          <w:sz w:val="20"/>
-          <w:szCs w:val="20"/>
-        </w:rPr>
-      </w:pPr>
-      <w:r>
-        <w:rPr>
-          <w:b w:val="1"/>
-          <w:sz w:val="20"/>
-          <w:szCs w:val="20"/>
-          <w:rtl w:val="0"/>
-        </w:rPr>
-        <w:t xml:space="preserve">Aufgabe: </w:t>
-      </w:r>
-    </w:p>
-    <w:p>
-      <w:pPr>
-        <w:pageBreakBefore w:val="0"/>
-        <w:rPr/>
-      </w:pPr>
-      <w:r>
-        <w:rPr>
-          <w:rtl w:val="0"/>
-        </w:rPr>
-        <w:t xml:space="preserve">Ihr seid das Datenteam im Newsroom. Eure Redakteurin legt euch eine Meldung auf den Tisch und bittet um folgendes: </w:t>
-        <w:br w:type="textWrapping"/>
+        <w:rPr/>
+      </w:pPr>
+      <w:r>
+        <w:rPr>
+          <w:rtl w:val="0"/>
+        </w:rPr>
+        <w:t xml:space="preserve">Ihr seid das Datenteam in eurem Studio. Eure Redakteurin legt euch eine Meldung auf den Tisch und bittet um folgendes: </w:t>
+      </w:r>
+    </w:p>
+    <w:p>
+      <w:pPr>
+        <w:pageBreakBefore w:val="0"/>
+        <w:rPr/>
+      </w:pPr>
+      <w:r>
+        <w:rPr>
+          <w:rtl w:val="0"/>
+        </w:rPr>
       </w:r>
     </w:p>
     <w:p>
@@ -51,7 +42,26 @@
         <w:rPr>
           <w:rtl w:val="0"/>
         </w:rPr>
-        <w:t xml:space="preserve">schreibt eine Online-Meldung mit mind. 1 Grafik (Datawrapper) in Google </w:t>
+        <w:t xml:space="preserve">Entscheidet euch für Thema A oder Thema B</w:t>
+      </w:r>
+    </w:p>
+    <w:p>
+      <w:pPr>
+        <w:pageBreakBefore w:val="0"/>
+        <w:numPr>
+          <w:ilvl w:val="0"/>
+          <w:numId w:val="2"/>
+        </w:numPr>
+        <w:ind w:left="720" w:hanging="360"/>
+        <w:rPr>
+          <w:u w:val="none"/>
+        </w:rPr>
+      </w:pPr>
+      <w:r>
+        <w:rPr>
+          <w:rtl w:val="0"/>
+        </w:rPr>
+        <w:t xml:space="preserve">schreibt eine Online-Meldung mit mind. 1 Grafik (Datawrapper) - wahlweise für ganz NRW oder für euer Studio. Beides bitte im Miro-Board verlinken (Link zum Google Doc mit der Meldung und Link zum Datawrapper-Chart)</w:t>
       </w:r>
     </w:p>
     <w:p>
@@ -70,15 +80,14 @@
         <w:rPr>
           <w:rtl w:val="0"/>
         </w:rPr>
-        <w:t xml:space="preserve">schreibt einen Themenvorschlag, welche Geschichte man aus den Daten NRW-weit machen könnte und/oder welche Geschichten Lokalstudios daraus ziehen könnten</w:t>
-      </w:r>
-    </w:p>
-    <w:p>
-      <w:pPr>
-        <w:pageBreakBefore w:val="0"/>
+        <w:t xml:space="preserve">schreibt unter die Meldung einen Themenvorschlag, welche Geschichte man aus den Daten NRW-weit machen könnte und/oder welche Geschichten Lokalstudios daraus ziehen könnten (Gerne auch mit weiteren Grafiken)</w:t>
+      </w:r>
+    </w:p>
+    <w:p>
+      <w:pPr>
         <w:numPr>
           <w:ilvl w:val="0"/>
-          <w:numId w:val="2"/>
+          <w:numId w:val="1"/>
         </w:numPr>
         <w:ind w:left="720" w:hanging="360"/>
       </w:pPr>
@@ -86,7 +95,99 @@
         <w:rPr>
           <w:rtl w:val="0"/>
         </w:rPr>
-        <w:t xml:space="preserve">Sternchen-Aufgabe: macht dazu einen Vorschlag für Social Media (Insta Grafik + Text oder Tweet mit Grafik)</w:t>
+        <w:t xml:space="preserve">Sternchen-Aufgabe (Wer möchte und Zeit hat): Macht einen Vorschlag für Social Media (Insta Grafik + Text oder Tweet mit Grafik)</w:t>
+      </w:r>
+    </w:p>
+    <w:p>
+      <w:pPr>
+        <w:ind w:left="720" w:firstLine="0"/>
+        <w:rPr/>
+      </w:pPr>
+      <w:r>
+        <w:rPr>
+          <w:rtl w:val="0"/>
+        </w:rPr>
+      </w:r>
+    </w:p>
+    <w:p>
+      <w:pPr>
+        <w:ind w:left="0" w:firstLine="0"/>
+        <w:rPr/>
+      </w:pPr>
+      <w:r>
+        <w:rPr>
+          <w:rtl w:val="0"/>
+        </w:rPr>
+        <w:t xml:space="preserve">Tipps:</w:t>
+      </w:r>
+    </w:p>
+    <w:p>
+      <w:pPr>
+        <w:numPr>
+          <w:ilvl w:val="0"/>
+          <w:numId w:val="1"/>
+        </w:numPr>
+        <w:ind w:left="720" w:hanging="360"/>
+      </w:pPr>
+      <w:r>
+        <w:rPr>
+          <w:rtl w:val="0"/>
+        </w:rPr>
+        <w:t xml:space="preserve">Stellt sicher, dass ihr wisst, worum es geht: Recherchiert die Begriffe, die in der jeweiligen Statistik verwendet werden ggf. nach</w:t>
+      </w:r>
+    </w:p>
+    <w:p>
+      <w:pPr>
+        <w:numPr>
+          <w:ilvl w:val="0"/>
+          <w:numId w:val="1"/>
+        </w:numPr>
+        <w:ind w:left="720" w:hanging="360"/>
+      </w:pPr>
+      <w:r>
+        <w:rPr>
+          <w:rtl w:val="0"/>
+        </w:rPr>
+        <w:t xml:space="preserve">Falls ihr weitere Daten recherchieren wollt:</w:t>
+        <w:br w:type="textWrapping"/>
+      </w:r>
+      <w:hyperlink r:id="rId6">
+        <w:r>
+          <w:rPr>
+            <w:color w:val="1155cc"/>
+            <w:u w:val="single"/>
+            <w:rtl w:val="0"/>
+          </w:rPr>
+          <w:t xml:space="preserve">https://www.landesdatenbank.nrw.de/ldbnrw/online/</w:t>
+        </w:r>
+      </w:hyperlink>
+      <w:r>
+        <w:rPr>
+          <w:rtl w:val="0"/>
+        </w:rPr>
+      </w:r>
+    </w:p>
+    <w:p>
+      <w:pPr>
+        <w:numPr>
+          <w:ilvl w:val="0"/>
+          <w:numId w:val="1"/>
+        </w:numPr>
+        <w:ind w:left="720" w:hanging="360"/>
+        <w:rPr>
+          <w:u w:val="none"/>
+        </w:rPr>
+      </w:pPr>
+      <w:r>
+        <w:rPr>
+          <w:rtl w:val="0"/>
+        </w:rPr>
+        <w:t xml:space="preserve">KEINE PANIK :) </w:t>
+      </w:r>
+      <w:r>
+        <w:rPr>
+          <w:rtl w:val="0"/>
+        </w:rPr>
       </w:r>
     </w:p>
     <w:p>
@@ -102,34 +203,62 @@
         <w:rPr>
           <w:rtl w:val="0"/>
         </w:rPr>
+      </w:r>
+    </w:p>
+    <w:p>
+      <w:pPr>
+        <w:pageBreakBefore w:val="0"/>
+        <w:rPr/>
+      </w:pPr>
+      <w:r>
+        <w:rPr>
+          <w:rtl w:val="0"/>
+        </w:rPr>
+        <w:t xml:space="preserve">Thema A: </w:t>
+      </w:r>
+    </w:p>
+    <w:p>
+      <w:pPr>
+        <w:keepNext w:val="0"/>
+        <w:keepLines w:val="0"/>
+        <w:pBdr>
+          <w:top w:color="auto" w:space="5" w:sz="0" w:val="none"/>
+        </w:pBdr>
+        <w:spacing w:after="180" w:before="0" w:lineRule="auto"/>
+        <w:rPr>
+          <w:rFonts w:ascii="Open Sans" w:cs="Open Sans" w:eastAsia="Open Sans" w:hAnsi="Open Sans"/>
+        </w:rPr>
+      </w:pPr>
+      <w:r>
+        <w:rPr>
+          <w:b w:val="1"/>
+          <w:rtl w:val="0"/>
+        </w:rPr>
+        <w:t xml:space="preserve">Städte und Gemeinden in NRW nahmen im ersten Halbjahr mehr als sechs Milliarden Euro an Gewerbesteuer ein</w:t>
         <w:br w:type="textWrapping"/>
       </w:r>
       <w:r>
         <w:rPr>
-          <w:rtl w:val="0"/>
-        </w:rPr>
-      </w:r>
-    </w:p>
-    <w:p>
-      <w:pPr>
-        <w:pageBreakBefore w:val="0"/>
-        <w:rPr>
-          <w:rFonts w:ascii="Roboto" w:cs="Roboto" w:eastAsia="Roboto" w:hAnsi="Roboto"/>
-          <w:sz w:val="20"/>
-          <w:szCs w:val="20"/>
-        </w:rPr>
-      </w:pPr>
-      <w:hyperlink r:id="rId6">
+          <w:rFonts w:ascii="Open Sans" w:cs="Open Sans" w:eastAsia="Open Sans" w:hAnsi="Open Sans"/>
+          <w:rtl w:val="0"/>
+        </w:rPr>
+        <w:t xml:space="preserve">Die Einnahmen der Städte und Gemeinden in Nordrhein-Westfalen aus Gewerbesteuern beliefen sich im ersten Halbjahr 2021 auf 6,2 Milliarden Euro.</w:t>
+      </w:r>
+    </w:p>
+    <w:p>
+      <w:pPr>
+        <w:pageBreakBefore w:val="0"/>
+        <w:rPr/>
+      </w:pPr>
+      <w:hyperlink r:id="rId7">
         <w:r>
           <w:rPr>
-            <w:rFonts w:ascii="Roboto" w:cs="Roboto" w:eastAsia="Roboto" w:hAnsi="Roboto"/>
+            <w:b w:val="1"/>
             <w:color w:val="1155cc"/>
-            <w:sz w:val="20"/>
-            <w:szCs w:val="20"/>
             <w:u w:val="single"/>
             <w:rtl w:val="0"/>
           </w:rPr>
-          <w:t xml:space="preserve">https://www.it.nrw/staedte-und-gemeinden-nrw-nahmen-im-vergangenen-jahr-198-prozent-weniger-gewerbesteuern-ein-als-2019</w:t>
+          <w:t xml:space="preserve">https://www.it.nrw/staedte-und-gemeinden-nrw-nahmen-im-ersten-halbjahr-mehr-als-sechs-milliarden-euro-gewerbesteuer-ein</w:t>
         </w:r>
       </w:hyperlink>
       <w:r>
@@ -140,23 +269,235 @@
     </w:p>
     <w:p>
       <w:pPr>
-        <w:pageBreakBefore w:val="0"/>
-        <w:rPr/>
-      </w:pPr>
-      <w:r>
-        <w:rPr>
-          <w:rtl w:val="0"/>
-        </w:rPr>
-        <w:t xml:space="preserve">Tipp: Hinter dem Link verbirgt sich unter anderem eine .pdf Datei - in der ist eine Exel-Datei versteckt! </w:t>
+        <w:rPr/>
+      </w:pPr>
+      <w:r>
+        <w:rPr>
+          <w:rtl w:val="0"/>
+        </w:rPr>
+        <w:t xml:space="preserve">Tipp: Hinter dem Link verbirgt sich unter anderem eine .pdf Datei - in der ist eine Exel-Datei versteckt!  Bitte direkt melden, falls ihr .pdf oder die Excel-Tabelle nicht findet.</w:t>
+      </w:r>
+    </w:p>
+    <w:p>
+      <w:pPr>
+        <w:pageBreakBefore w:val="0"/>
+        <w:rPr/>
+      </w:pPr>
+      <w:r>
+        <w:rPr>
+          <w:rtl w:val="0"/>
+        </w:rPr>
+      </w:r>
+    </w:p>
+    <w:p>
+      <w:pPr>
+        <w:pageBreakBefore w:val="0"/>
+        <w:rPr/>
+      </w:pPr>
+      <w:r>
+        <w:rPr>
+          <w:rtl w:val="0"/>
+        </w:rPr>
+        <w:t xml:space="preserve">Zusatzinfos zur Gemeindesteuer hier:</w:t>
         <w:br w:type="textWrapping"/>
-        <w:t xml:space="preserve">Wenn ihr sie nicht findet, dann liegt sie auch hier im Ordner.</w:t>
-      </w:r>
-    </w:p>
-    <w:p>
-      <w:pPr>
-        <w:pageBreakBefore w:val="0"/>
-        <w:rPr/>
-      </w:pPr>
+      </w:r>
+      <w:hyperlink r:id="rId8">
+        <w:r>
+          <w:rPr>
+            <w:color w:val="1155cc"/>
+            <w:u w:val="single"/>
+            <w:rtl w:val="0"/>
+          </w:rPr>
+          <w:t xml:space="preserve">https://www.giscloud.nrw.de/arcgis/apps/MapJournal/index.html?appid=eebf76515e924b75a6dfaca04dad7988</w:t>
+        </w:r>
+      </w:hyperlink>
+      <w:r>
+        <w:rPr>
+          <w:rtl w:val="0"/>
+        </w:rPr>
+        <w:br w:type="textWrapping"/>
+        <w:br w:type="textWrapping"/>
+        <w:t xml:space="preserve">Falls benötigt - AGS und Hebesätze hier: </w:t>
+        <w:br w:type="textWrapping"/>
+      </w:r>
+      <w:hyperlink r:id="rId9">
+        <w:r>
+          <w:rPr>
+            <w:color w:val="1155cc"/>
+            <w:u w:val="single"/>
+            <w:rtl w:val="0"/>
+          </w:rPr>
+          <w:t xml:space="preserve">https://docs.google.com/spreadsheets/d/17Xr4a2lmY1t_js63mxsn-5yMemI4f6047gfJ2uLtpBQ/edit#gid=721467261</w:t>
+        </w:r>
+      </w:hyperlink>
+      <w:r>
+        <w:rPr>
+          <w:rtl w:val="0"/>
+        </w:rPr>
+      </w:r>
+    </w:p>
+    <w:p>
+      <w:pPr>
+        <w:pageBreakBefore w:val="0"/>
+        <w:rPr/>
+      </w:pPr>
+      <w:r>
+        <w:rPr>
+          <w:rtl w:val="0"/>
+        </w:rPr>
+      </w:r>
+    </w:p>
+    <w:p>
+      <w:pPr>
+        <w:pageBreakBefore w:val="0"/>
+        <w:rPr/>
+      </w:pPr>
+      <w:r>
+        <w:rPr>
+          <w:rtl w:val="0"/>
+        </w:rPr>
+      </w:r>
+    </w:p>
+    <w:p>
+      <w:pPr>
+        <w:pageBreakBefore w:val="0"/>
+        <w:rPr/>
+      </w:pPr>
+      <w:r>
+        <w:rPr>
+          <w:rtl w:val="0"/>
+        </w:rPr>
+        <w:t xml:space="preserve">Bonus bei diesem Thema: Hier liegt unter /Lösungen eine Datei für die 2020er Zahlen, von der ihr abgucken könnt, falls nötig.</w:t>
+      </w:r>
+    </w:p>
+    <w:p>
+      <w:pPr>
+        <w:keepNext w:val="0"/>
+        <w:keepLines w:val="0"/>
+        <w:pageBreakBefore w:val="0"/>
+        <w:widowControl w:val="1"/>
+        <w:pBdr>
+          <w:top w:color="auto" w:space="5" w:sz="0" w:val="none"/>
+          <w:left w:space="0" w:sz="0" w:val="nil"/>
+          <w:bottom w:space="0" w:sz="0" w:val="nil"/>
+          <w:right w:space="0" w:sz="0" w:val="nil"/>
+          <w:between w:space="0" w:sz="0" w:val="nil"/>
+        </w:pBdr>
+        <w:shd w:fill="auto" w:val="clear"/>
+        <w:spacing w:after="180" w:before="0" w:line="276" w:lineRule="auto"/>
+        <w:ind w:left="0" w:right="0" w:firstLine="0"/>
+        <w:jc w:val="left"/>
+        <w:rPr/>
+      </w:pPr>
+      <w:r>
+        <w:rPr>
+          <w:rtl w:val="0"/>
+        </w:rPr>
+        <w:br w:type="textWrapping"/>
+        <w:t xml:space="preserve">Thema B:</w:t>
+        <w:br w:type="textWrapping"/>
+      </w:r>
+      <w:r>
+        <w:rPr>
+          <w:b w:val="1"/>
+          <w:rtl w:val="0"/>
+        </w:rPr>
+        <w:t xml:space="preserve">NRW-Großstädte im Jahr 2020 mit Wanderungsverlusten – Klein- und Mittelstädte mit Wanderungsgewinnen</w:t>
+      </w:r>
+      <w:r>
+        <w:rPr>
+          <w:rFonts w:ascii="Open Sans" w:cs="Open Sans" w:eastAsia="Open Sans" w:hAnsi="Open Sans"/>
+          <w:rtl w:val="0"/>
+        </w:rPr>
+        <w:br w:type="textWrapping"/>
+      </w:r>
+      <w:r>
+        <w:rPr>
+          <w:rFonts w:ascii="Open Sans" w:cs="Open Sans" w:eastAsia="Open Sans" w:hAnsi="Open Sans"/>
+          <w:rtl w:val="0"/>
+        </w:rPr>
+        <w:t xml:space="preserve">In den Großstädten (ab 100 000 Einwohner) Nordrhein-Westfalens überstieg die Zahl der Fortgezogenen im Jahr 2020 erstmals seit zehn Jahren die der Zugezogenen (um 390 Personen).</w:t>
+      </w:r>
+      <w:r>
+        <w:rPr>
+          <w:rtl w:val="0"/>
+        </w:rPr>
+      </w:r>
+    </w:p>
+    <w:p>
+      <w:pPr>
+        <w:pageBreakBefore w:val="0"/>
+        <w:rPr>
+          <w:b w:val="1"/>
+        </w:rPr>
+      </w:pPr>
+      <w:hyperlink r:id="rId10">
+        <w:r>
+          <w:rPr>
+            <w:b w:val="1"/>
+            <w:color w:val="1155cc"/>
+            <w:u w:val="single"/>
+            <w:rtl w:val="0"/>
+          </w:rPr>
+          <w:t xml:space="preserve">https://www.it.nrw/neue-storymap-nrw-grossstaedte-im-jahr-2020-mit-wanderungsverlusten-klein-und-mittelstaedte-mit</w:t>
+        </w:r>
+      </w:hyperlink>
+      <w:r>
+        <w:rPr>
+          <w:rtl w:val="0"/>
+        </w:rPr>
+      </w:r>
+    </w:p>
+    <w:p>
+      <w:pPr>
+        <w:pageBreakBefore w:val="0"/>
+        <w:rPr/>
+      </w:pPr>
+      <w:r>
+        <w:rPr>
+          <w:rtl w:val="0"/>
+        </w:rPr>
+      </w:r>
+    </w:p>
+    <w:p>
+      <w:pPr>
+        <w:rPr/>
+      </w:pPr>
+      <w:r>
+        <w:rPr>
+          <w:rtl w:val="0"/>
+        </w:rPr>
+        <w:t xml:space="preserve">Tipp: Hinter dem Link verbirgt sich unter anderem eine .pdf Datei - in der ist eine Exel-Datei versteckt!  Bitte direkt melden, falls ihr .pdf oder die Excel-Tabelle nicht findet.</w:t>
+        <w:br w:type="textWrapping"/>
+      </w:r>
+      <w:r>
+        <w:rPr>
+          <w:rtl w:val="0"/>
+        </w:rPr>
+      </w:r>
+    </w:p>
+    <w:p>
+      <w:pPr>
+        <w:pageBreakBefore w:val="0"/>
+        <w:rPr/>
+      </w:pPr>
+      <w:r>
+        <w:rPr>
+          <w:rtl w:val="0"/>
+        </w:rPr>
+        <w:t xml:space="preserve">Zusatzinfos zu den Wanderungen hier:</w:t>
+        <w:br w:type="textWrapping"/>
+      </w:r>
+      <w:hyperlink r:id="rId11">
+        <w:r>
+          <w:rPr>
+            <w:color w:val="1155cc"/>
+            <w:u w:val="single"/>
+            <w:rtl w:val="0"/>
+          </w:rPr>
+          <w:t xml:space="preserve">https://www.giscloud.nrw.de/wanderungen-nrw.html</w:t>
+        </w:r>
+      </w:hyperlink>
       <w:r>
         <w:rPr>
           <w:rtl w:val="0"/>

</xml_diff>